<commit_message>
Added UML in PNG format and updated Sprint 3 Written Submission
</commit_message>
<xml_diff>
--- a/docs/Sprint 3 Written Submission.docx
+++ b/docs/Sprint 3 Written Submission.docx
@@ -126,13 +126,7 @@
         <w:ind w:firstLine="720"/>
       </w:pPr>
       <w:r>
-        <w:t xml:space="preserve">• Iterator Interface </w:t>
-      </w:r>
-      <w:r>
-        <w:t>–</w:t>
-      </w:r>
-      <w:r>
-        <w:t xml:space="preserve"> Iterator</w:t>
+        <w:t>• Iterator Interface – Iterator</w:t>
       </w:r>
     </w:p>
     <w:p/>
@@ -226,7 +220,121 @@
       </w:r>
     </w:p>
     <w:p/>
-    <w:p/>
+    <w:p>
+      <w:r>
+        <w:t>Enum – Implemented by Vincent Capra includes:</w:t>
+      </w:r>
+    </w:p>
+    <w:p>
+      <w:pPr>
+        <w:pStyle w:val="ListParagraph"/>
+        <w:numPr>
+          <w:ilvl w:val="0"/>
+          <w:numId w:val="3"/>
+        </w:numPr>
+      </w:pPr>
+      <w:proofErr w:type="spellStart"/>
+      <w:r>
+        <w:t>ResouceTile</w:t>
+      </w:r>
+      <w:proofErr w:type="spellEnd"/>
+      <w:r>
+        <w:t xml:space="preserve"> &gt; </w:t>
+      </w:r>
+      <w:proofErr w:type="spellStart"/>
+      <w:r>
+        <w:t>resourceType</w:t>
+      </w:r>
+      <w:proofErr w:type="spellEnd"/>
+      <w:r>
+        <w:t xml:space="preserve"> (WATER, IRON, OIL, URANIUM, ONEUP)</w:t>
+      </w:r>
+    </w:p>
+    <w:p>
+      <w:r>
+        <w:t>Strategy – Implemented by Vincent Capra includes:</w:t>
+      </w:r>
+    </w:p>
+    <w:p>
+      <w:pPr>
+        <w:pStyle w:val="ListParagraph"/>
+        <w:numPr>
+          <w:ilvl w:val="0"/>
+          <w:numId w:val="3"/>
+        </w:numPr>
+      </w:pPr>
+      <w:r>
+        <w:t xml:space="preserve">Strategy: </w:t>
+      </w:r>
+      <w:proofErr w:type="spellStart"/>
+      <w:r>
+        <w:t>ReproduceStrategy</w:t>
+      </w:r>
+      <w:proofErr w:type="spellEnd"/>
+    </w:p>
+    <w:p>
+      <w:pPr>
+        <w:pStyle w:val="ListParagraph"/>
+        <w:numPr>
+          <w:ilvl w:val="0"/>
+          <w:numId w:val="3"/>
+        </w:numPr>
+      </w:pPr>
+      <w:r>
+        <w:t xml:space="preserve">Concrete Strategy A: </w:t>
+      </w:r>
+      <w:proofErr w:type="spellStart"/>
+      <w:r>
+        <w:t>HumanBaseReproductionStrat</w:t>
+      </w:r>
+      <w:proofErr w:type="spellEnd"/>
+    </w:p>
+    <w:p>
+      <w:pPr>
+        <w:pStyle w:val="ListParagraph"/>
+        <w:numPr>
+          <w:ilvl w:val="0"/>
+          <w:numId w:val="3"/>
+        </w:numPr>
+      </w:pPr>
+      <w:r>
+        <w:t xml:space="preserve">Concrete Strategy </w:t>
+      </w:r>
+      <w:r>
+        <w:t>B</w:t>
+      </w:r>
+      <w:r>
+        <w:t xml:space="preserve">: </w:t>
+      </w:r>
+      <w:proofErr w:type="spellStart"/>
+      <w:r>
+        <w:t>OneUpReproductionStrat</w:t>
+      </w:r>
+      <w:proofErr w:type="spellEnd"/>
+    </w:p>
+    <w:p>
+      <w:pPr>
+        <w:pStyle w:val="ListParagraph"/>
+        <w:numPr>
+          <w:ilvl w:val="0"/>
+          <w:numId w:val="3"/>
+        </w:numPr>
+      </w:pPr>
+      <w:r>
+        <w:t xml:space="preserve">Context: </w:t>
+      </w:r>
+      <w:proofErr w:type="spellStart"/>
+      <w:r>
+        <w:t>Human.m</w:t>
+      </w:r>
+      <w:r>
+        <w:t>ine</w:t>
+      </w:r>
+      <w:proofErr w:type="spellEnd"/>
+      <w:r>
+        <w:t>()</w:t>
+      </w:r>
+    </w:p>
     <w:sectPr>
       <w:pgSz w:w="12240" w:h="15840"/>
       <w:pgMar w:top="1440" w:right="1440" w:bottom="1440" w:left="1440" w:header="720" w:footer="720" w:gutter="0"/>
@@ -463,11 +571,127 @@
       </w:rPr>
     </w:lvl>
   </w:abstractNum>
+  <w:abstractNum w:abstractNumId="2" w15:restartNumberingAfterBreak="0">
+    <w:nsid w:val="61A23D46"/>
+    <w:multiLevelType w:val="hybridMultilevel"/>
+    <w:tmpl w:val="38D0FB30"/>
+    <w:lvl w:ilvl="0" w:tplc="04090001">
+      <w:start w:val="1"/>
+      <w:numFmt w:val="bullet"/>
+      <w:lvlText w:val=""/>
+      <w:lvlJc w:val="left"/>
+      <w:pPr>
+        <w:ind w:left="1080" w:hanging="360"/>
+      </w:pPr>
+      <w:rPr>
+        <w:rFonts w:ascii="Symbol" w:hAnsi="Symbol" w:hint="default"/>
+      </w:rPr>
+    </w:lvl>
+    <w:lvl w:ilvl="1" w:tplc="04090003" w:tentative="1">
+      <w:start w:val="1"/>
+      <w:numFmt w:val="bullet"/>
+      <w:lvlText w:val="o"/>
+      <w:lvlJc w:val="left"/>
+      <w:pPr>
+        <w:ind w:left="1800" w:hanging="360"/>
+      </w:pPr>
+      <w:rPr>
+        <w:rFonts w:ascii="Courier New" w:hAnsi="Courier New" w:cs="Courier New" w:hint="default"/>
+      </w:rPr>
+    </w:lvl>
+    <w:lvl w:ilvl="2" w:tplc="04090005" w:tentative="1">
+      <w:start w:val="1"/>
+      <w:numFmt w:val="bullet"/>
+      <w:lvlText w:val=""/>
+      <w:lvlJc w:val="left"/>
+      <w:pPr>
+        <w:ind w:left="2520" w:hanging="360"/>
+      </w:pPr>
+      <w:rPr>
+        <w:rFonts w:ascii="Wingdings" w:hAnsi="Wingdings" w:hint="default"/>
+      </w:rPr>
+    </w:lvl>
+    <w:lvl w:ilvl="3" w:tplc="04090001" w:tentative="1">
+      <w:start w:val="1"/>
+      <w:numFmt w:val="bullet"/>
+      <w:lvlText w:val=""/>
+      <w:lvlJc w:val="left"/>
+      <w:pPr>
+        <w:ind w:left="3240" w:hanging="360"/>
+      </w:pPr>
+      <w:rPr>
+        <w:rFonts w:ascii="Symbol" w:hAnsi="Symbol" w:hint="default"/>
+      </w:rPr>
+    </w:lvl>
+    <w:lvl w:ilvl="4" w:tplc="04090003" w:tentative="1">
+      <w:start w:val="1"/>
+      <w:numFmt w:val="bullet"/>
+      <w:lvlText w:val="o"/>
+      <w:lvlJc w:val="left"/>
+      <w:pPr>
+        <w:ind w:left="3960" w:hanging="360"/>
+      </w:pPr>
+      <w:rPr>
+        <w:rFonts w:ascii="Courier New" w:hAnsi="Courier New" w:cs="Courier New" w:hint="default"/>
+      </w:rPr>
+    </w:lvl>
+    <w:lvl w:ilvl="5" w:tplc="04090005" w:tentative="1">
+      <w:start w:val="1"/>
+      <w:numFmt w:val="bullet"/>
+      <w:lvlText w:val=""/>
+      <w:lvlJc w:val="left"/>
+      <w:pPr>
+        <w:ind w:left="4680" w:hanging="360"/>
+      </w:pPr>
+      <w:rPr>
+        <w:rFonts w:ascii="Wingdings" w:hAnsi="Wingdings" w:hint="default"/>
+      </w:rPr>
+    </w:lvl>
+    <w:lvl w:ilvl="6" w:tplc="04090001" w:tentative="1">
+      <w:start w:val="1"/>
+      <w:numFmt w:val="bullet"/>
+      <w:lvlText w:val=""/>
+      <w:lvlJc w:val="left"/>
+      <w:pPr>
+        <w:ind w:left="5400" w:hanging="360"/>
+      </w:pPr>
+      <w:rPr>
+        <w:rFonts w:ascii="Symbol" w:hAnsi="Symbol" w:hint="default"/>
+      </w:rPr>
+    </w:lvl>
+    <w:lvl w:ilvl="7" w:tplc="04090003" w:tentative="1">
+      <w:start w:val="1"/>
+      <w:numFmt w:val="bullet"/>
+      <w:lvlText w:val="o"/>
+      <w:lvlJc w:val="left"/>
+      <w:pPr>
+        <w:ind w:left="6120" w:hanging="360"/>
+      </w:pPr>
+      <w:rPr>
+        <w:rFonts w:ascii="Courier New" w:hAnsi="Courier New" w:cs="Courier New" w:hint="default"/>
+      </w:rPr>
+    </w:lvl>
+    <w:lvl w:ilvl="8" w:tplc="04090005" w:tentative="1">
+      <w:start w:val="1"/>
+      <w:numFmt w:val="bullet"/>
+      <w:lvlText w:val=""/>
+      <w:lvlJc w:val="left"/>
+      <w:pPr>
+        <w:ind w:left="6840" w:hanging="360"/>
+      </w:pPr>
+      <w:rPr>
+        <w:rFonts w:ascii="Wingdings" w:hAnsi="Wingdings" w:hint="default"/>
+      </w:rPr>
+    </w:lvl>
+  </w:abstractNum>
   <w:num w:numId="1" w16cid:durableId="185337388">
     <w:abstractNumId w:val="1"/>
   </w:num>
   <w:num w:numId="2" w16cid:durableId="1712727072">
     <w:abstractNumId w:val="0"/>
+  </w:num>
+  <w:num w:numId="3" w16cid:durableId="112289594">
+    <w:abstractNumId w:val="2"/>
   </w:num>
 </w:numbering>
 </file>

</xml_diff>

<commit_message>
Update Sprint 3 Written Submission.docx
Updated the sprint 3 written submission to include @IamNaCI 's
</commit_message>
<xml_diff>
--- a/docs/Sprint 3 Written Submission.docx
+++ b/docs/Sprint 3 Written Submission.docx
@@ -222,7 +222,17 @@
     <w:p/>
     <w:p>
       <w:r>
-        <w:t>Enum – Implemented by Vincent Capra includes:</w:t>
+        <w:t xml:space="preserve">Enum – Implemented by </w:t>
+      </w:r>
+      <w:r>
+        <w:rPr>
+          <w:b/>
+          <w:bCs/>
+        </w:rPr>
+        <w:t>Vincent Capra</w:t>
+      </w:r>
+      <w:r>
+        <w:t xml:space="preserve"> includes:</w:t>
       </w:r>
     </w:p>
     <w:p>
@@ -252,7 +262,17 @@
     </w:p>
     <w:p>
       <w:r>
-        <w:t>Strategy – Implemented by Vincent Capra includes:</w:t>
+        <w:t xml:space="preserve">Strategy – Implemented by </w:t>
+      </w:r>
+      <w:r>
+        <w:rPr>
+          <w:b/>
+          <w:bCs/>
+        </w:rPr>
+        <w:t>Vincent Capra</w:t>
+      </w:r>
+      <w:r>
+        <w:t xml:space="preserve"> includes:</w:t>
       </w:r>
     </w:p>
     <w:p>
@@ -298,13 +318,7 @@
         </w:numPr>
       </w:pPr>
       <w:r>
-        <w:t xml:space="preserve">Concrete Strategy </w:t>
-      </w:r>
-      <w:r>
-        <w:t>B</w:t>
-      </w:r>
-      <w:r>
-        <w:t xml:space="preserve">: </w:t>
+        <w:t xml:space="preserve">Concrete Strategy B: </w:t>
       </w:r>
       <w:proofErr w:type="spellStart"/>
       <w:r>
@@ -333,6 +347,149 @@
       <w:proofErr w:type="spellEnd"/>
       <w:r>
         <w:t>()</w:t>
+      </w:r>
+    </w:p>
+    <w:p/>
+    <w:p>
+      <w:r>
+        <w:t>Strategy and Template pattern</w:t>
+      </w:r>
+      <w:r>
+        <w:t xml:space="preserve"> by </w:t>
+      </w:r>
+      <w:r>
+        <w:rPr>
+          <w:b/>
+          <w:bCs/>
+        </w:rPr>
+        <w:t>Rocky Trinh</w:t>
+      </w:r>
+    </w:p>
+    <w:p>
+      <w:pPr>
+        <w:pStyle w:val="ListParagraph"/>
+        <w:numPr>
+          <w:ilvl w:val="0"/>
+          <w:numId w:val="3"/>
+        </w:numPr>
+      </w:pPr>
+      <w:r>
+        <w:t>Added 5 different weather strategies to implement various buffs/</w:t>
+      </w:r>
+      <w:proofErr w:type="spellStart"/>
+      <w:r>
+        <w:t>debuffs</w:t>
+      </w:r>
+      <w:proofErr w:type="spellEnd"/>
+      <w:r>
+        <w:t>. These all have their own strategy file.</w:t>
+      </w:r>
+    </w:p>
+    <w:p>
+      <w:pPr>
+        <w:pStyle w:val="ListParagraph"/>
+        <w:numPr>
+          <w:ilvl w:val="0"/>
+          <w:numId w:val="3"/>
+        </w:numPr>
+      </w:pPr>
+      <w:r>
+        <w:t xml:space="preserve">Removed the </w:t>
+      </w:r>
+      <w:proofErr w:type="spellStart"/>
+      <w:r>
+        <w:t>GridCell</w:t>
+      </w:r>
+      <w:proofErr w:type="spellEnd"/>
+      <w:r>
+        <w:t xml:space="preserve"> class and moved methods into the Tile class.</w:t>
+      </w:r>
+    </w:p>
+    <w:p>
+      <w:pPr>
+        <w:pStyle w:val="ListParagraph"/>
+        <w:numPr>
+          <w:ilvl w:val="0"/>
+          <w:numId w:val="3"/>
+        </w:numPr>
+      </w:pPr>
+      <w:r>
+        <w:t xml:space="preserve">Adjusted </w:t>
+      </w:r>
+      <w:proofErr w:type="spellStart"/>
+      <w:r>
+        <w:t>placeWaterTiles</w:t>
+      </w:r>
+      <w:proofErr w:type="spellEnd"/>
+      <w:r>
+        <w:t xml:space="preserve"> method to take Weather Strategy as a parameter.</w:t>
+      </w:r>
+    </w:p>
+    <w:p>
+      <w:pPr>
+        <w:pStyle w:val="ListParagraph"/>
+        <w:numPr>
+          <w:ilvl w:val="0"/>
+          <w:numId w:val="3"/>
+        </w:numPr>
+      </w:pPr>
+      <w:r>
+        <w:t xml:space="preserve">Refactored some </w:t>
+      </w:r>
+      <w:r>
+        <w:t>files.</w:t>
+      </w:r>
+    </w:p>
+    <w:p>
+      <w:pPr>
+        <w:pStyle w:val="ListParagraph"/>
+        <w:numPr>
+          <w:ilvl w:val="0"/>
+          <w:numId w:val="3"/>
+        </w:numPr>
+      </w:pPr>
+      <w:r>
+        <w:t>used a template strategy to put a tile flag in to determine if tile should be changed or not.</w:t>
+      </w:r>
+    </w:p>
+    <w:p>
+      <w:pPr>
+        <w:pStyle w:val="ListParagraph"/>
+        <w:numPr>
+          <w:ilvl w:val="0"/>
+          <w:numId w:val="3"/>
+        </w:numPr>
+      </w:pPr>
+      <w:r>
+        <w:t xml:space="preserve">Added </w:t>
+      </w:r>
+      <w:proofErr w:type="spellStart"/>
+      <w:r>
+        <w:t>weatherContext</w:t>
+      </w:r>
+      <w:proofErr w:type="spellEnd"/>
+      <w:r>
+        <w:t xml:space="preserve"> class and appropriate methods.</w:t>
+      </w:r>
+    </w:p>
+    <w:p>
+      <w:pPr>
+        <w:pStyle w:val="ListParagraph"/>
+        <w:numPr>
+          <w:ilvl w:val="0"/>
+          <w:numId w:val="3"/>
+        </w:numPr>
+      </w:pPr>
+      <w:proofErr w:type="gramStart"/>
+      <w:r>
+        <w:t>Board</w:t>
+      </w:r>
+      <w:proofErr w:type="gramEnd"/>
+      <w:r>
+        <w:t xml:space="preserve"> state should dynamically update in the middle of the game to account for several different weather </w:t>
+      </w:r>
+      <w:r>
+        <w:t>conditions.</w:t>
       </w:r>
     </w:p>
     <w:sectPr>

</xml_diff>